<commit_message>
update end of class 2/8/17
</commit_message>
<xml_diff>
--- a/WeeklyAgenda.docx
+++ b/WeeklyAgenda.docx
@@ -135,6 +135,378 @@
       </w:pPr>
       <w:r>
         <w:t>Pop-up date/time picker</w:t>
+      </w:r>
+    </w:p>
+    <w:p>
+      <w:pPr>
+        <w:spacing w:after="0" w:line="240" w:lineRule="auto"/>
+        <w:rPr>
+          <w:rFonts w:ascii="Times New Roman" w:eastAsia="Times New Roman" w:hAnsi="Times New Roman" w:cs="Times New Roman"/>
+          <w:sz w:val="24"/>
+          <w:szCs w:val="24"/>
+        </w:rPr>
+      </w:pPr>
+      <w:r>
+        <w:rPr>
+          <w:rFonts w:ascii="Times New Roman" w:eastAsia="Times New Roman" w:hAnsi="Times New Roman" w:cs="Times New Roman"/>
+          <w:sz w:val="24"/>
+          <w:szCs w:val="24"/>
+        </w:rPr>
+        <w:t>Understand master detail flow design</w:t>
+      </w:r>
+    </w:p>
+    <w:p>
+      <w:pPr>
+        <w:spacing w:after="0" w:line="240" w:lineRule="auto"/>
+        <w:rPr>
+          <w:rFonts w:ascii="Times New Roman" w:eastAsia="Times New Roman" w:hAnsi="Times New Roman" w:cs="Times New Roman"/>
+          <w:sz w:val="24"/>
+          <w:szCs w:val="24"/>
+        </w:rPr>
+      </w:pPr>
+      <w:r>
+        <w:rPr>
+          <w:rFonts w:ascii="Times New Roman" w:eastAsia="Times New Roman" w:hAnsi="Times New Roman" w:cs="Times New Roman"/>
+          <w:sz w:val="24"/>
+          <w:szCs w:val="24"/>
+        </w:rPr>
+        <w:t>Understand how to display data in Android using list</w:t>
+      </w:r>
+    </w:p>
+    <w:p>
+      <w:pPr>
+        <w:spacing w:after="0" w:line="240" w:lineRule="auto"/>
+        <w:rPr>
+          <w:rFonts w:ascii="Times New Roman" w:eastAsia="Times New Roman" w:hAnsi="Times New Roman" w:cs="Times New Roman"/>
+          <w:sz w:val="24"/>
+          <w:szCs w:val="24"/>
+        </w:rPr>
+      </w:pPr>
+      <w:r>
+        <w:rPr>
+          <w:rFonts w:ascii="Times New Roman" w:eastAsia="Times New Roman" w:hAnsi="Times New Roman" w:cs="Times New Roman"/>
+          <w:sz w:val="24"/>
+          <w:szCs w:val="24"/>
+        </w:rPr>
+        <w:t>Views, data adapters, data providers, list fragments, and fragment details</w:t>
+      </w:r>
+    </w:p>
+    <w:p>
+      <w:pPr>
+        <w:spacing w:after="0" w:line="240" w:lineRule="auto"/>
+        <w:rPr>
+          <w:rFonts w:ascii="Times New Roman" w:eastAsia="Times New Roman" w:hAnsi="Times New Roman" w:cs="Times New Roman"/>
+          <w:sz w:val="24"/>
+          <w:szCs w:val="24"/>
+        </w:rPr>
+      </w:pPr>
+      <w:r>
+        <w:rPr>
+          <w:rFonts w:ascii="Times New Roman" w:eastAsia="Times New Roman" w:hAnsi="Times New Roman" w:cs="Times New Roman"/>
+          <w:sz w:val="24"/>
+          <w:szCs w:val="24"/>
+        </w:rPr>
+        <w:t>Understand how data is persisted in Android</w:t>
+      </w:r>
+    </w:p>
+    <w:p>
+      <w:pPr>
+        <w:spacing w:after="0" w:line="240" w:lineRule="auto"/>
+        <w:rPr>
+          <w:rFonts w:ascii="Times New Roman" w:eastAsia="Times New Roman" w:hAnsi="Times New Roman" w:cs="Times New Roman"/>
+          <w:sz w:val="24"/>
+          <w:szCs w:val="24"/>
+        </w:rPr>
+      </w:pPr>
+      <w:r>
+        <w:rPr>
+          <w:rFonts w:ascii="Times New Roman" w:eastAsia="Times New Roman" w:hAnsi="Times New Roman" w:cs="Times New Roman"/>
+          <w:sz w:val="24"/>
+          <w:szCs w:val="24"/>
+        </w:rPr>
+        <w:t>Understand the mechanics of how to use SQLite</w:t>
+      </w:r>
+    </w:p>
+    <w:p>
+      <w:pPr>
+        <w:spacing w:after="0" w:line="240" w:lineRule="auto"/>
+        <w:rPr>
+          <w:rFonts w:ascii="Times New Roman" w:eastAsia="Times New Roman" w:hAnsi="Times New Roman" w:cs="Times New Roman"/>
+          <w:sz w:val="24"/>
+          <w:szCs w:val="24"/>
+        </w:rPr>
+      </w:pPr>
+      <w:r>
+        <w:rPr>
+          <w:rFonts w:ascii="Times New Roman" w:eastAsia="Times New Roman" w:hAnsi="Times New Roman" w:cs="Times New Roman"/>
+          <w:sz w:val="24"/>
+          <w:szCs w:val="24"/>
+        </w:rPr>
+        <w:t xml:space="preserve">Understand how to use </w:t>
+      </w:r>
+      <w:proofErr w:type="spellStart"/>
+      <w:r>
+        <w:rPr>
+          <w:rFonts w:ascii="Times New Roman" w:eastAsia="Times New Roman" w:hAnsi="Times New Roman" w:cs="Times New Roman"/>
+          <w:sz w:val="24"/>
+          <w:szCs w:val="24"/>
+        </w:rPr>
+        <w:t>DBFlow</w:t>
+      </w:r>
+      <w:proofErr w:type="spellEnd"/>
+      <w:r>
+        <w:rPr>
+          <w:rFonts w:ascii="Times New Roman" w:eastAsia="Times New Roman" w:hAnsi="Times New Roman" w:cs="Times New Roman"/>
+          <w:sz w:val="24"/>
+          <w:szCs w:val="24"/>
+        </w:rPr>
+        <w:t xml:space="preserve"> as an option</w:t>
+      </w:r>
+    </w:p>
+    <w:p>
+      <w:pPr>
+        <w:spacing w:after="0" w:line="240" w:lineRule="auto"/>
+        <w:rPr>
+          <w:rFonts w:ascii="Times New Roman" w:eastAsia="Times New Roman" w:hAnsi="Times New Roman" w:cs="Times New Roman"/>
+          <w:sz w:val="24"/>
+          <w:szCs w:val="24"/>
+        </w:rPr>
+      </w:pPr>
+      <w:r>
+        <w:rPr>
+          <w:rFonts w:ascii="Times New Roman" w:eastAsia="Times New Roman" w:hAnsi="Times New Roman" w:cs="Times New Roman"/>
+          <w:sz w:val="24"/>
+          <w:szCs w:val="24"/>
+        </w:rPr>
+        <w:t>Apply a master/detail flow to your project for menu and smartphone/tablet support</w:t>
+      </w:r>
+    </w:p>
+    <w:p>
+      <w:pPr>
+        <w:spacing w:after="0" w:line="240" w:lineRule="auto"/>
+        <w:rPr>
+          <w:rFonts w:ascii="Times New Roman" w:eastAsia="Times New Roman" w:hAnsi="Times New Roman" w:cs="Times New Roman"/>
+          <w:sz w:val="24"/>
+          <w:szCs w:val="24"/>
+        </w:rPr>
+      </w:pPr>
+      <w:r>
+        <w:rPr>
+          <w:rFonts w:ascii="Times New Roman" w:eastAsia="Times New Roman" w:hAnsi="Times New Roman" w:cs="Times New Roman"/>
+          <w:sz w:val="24"/>
+          <w:szCs w:val="24"/>
+        </w:rPr>
+        <w:t>Implement a multi-level list of data for view and drill-down</w:t>
+      </w:r>
+    </w:p>
+    <w:p>
+      <w:pPr>
+        <w:spacing w:after="0" w:line="240" w:lineRule="auto"/>
+        <w:rPr>
+          <w:rFonts w:ascii="Times New Roman" w:eastAsia="Times New Roman" w:hAnsi="Times New Roman" w:cs="Times New Roman"/>
+          <w:sz w:val="24"/>
+          <w:szCs w:val="24"/>
+        </w:rPr>
+      </w:pPr>
+      <w:r>
+        <w:rPr>
+          <w:rFonts w:ascii="Times New Roman" w:eastAsia="Times New Roman" w:hAnsi="Times New Roman" w:cs="Times New Roman"/>
+          <w:sz w:val="24"/>
+          <w:szCs w:val="24"/>
+        </w:rPr>
+        <w:t xml:space="preserve">Design and implement data persistency into your app for </w:t>
+      </w:r>
+      <w:proofErr w:type="spellStart"/>
+      <w:r>
+        <w:rPr>
+          <w:rFonts w:ascii="Times New Roman" w:eastAsia="Times New Roman" w:hAnsi="Times New Roman" w:cs="Times New Roman"/>
+          <w:sz w:val="24"/>
+          <w:szCs w:val="24"/>
+        </w:rPr>
+        <w:t>listView</w:t>
+      </w:r>
+      <w:proofErr w:type="spellEnd"/>
+      <w:r>
+        <w:rPr>
+          <w:rFonts w:ascii="Times New Roman" w:eastAsia="Times New Roman" w:hAnsi="Times New Roman" w:cs="Times New Roman"/>
+          <w:sz w:val="24"/>
+          <w:szCs w:val="24"/>
+        </w:rPr>
+        <w:t xml:space="preserve"> data</w:t>
+      </w:r>
+    </w:p>
+    <w:p>
+      <w:pPr>
+        <w:spacing w:after="0" w:line="240" w:lineRule="auto"/>
+        <w:rPr>
+          <w:rFonts w:ascii="Times New Roman" w:eastAsia="Times New Roman" w:hAnsi="Times New Roman" w:cs="Times New Roman"/>
+          <w:sz w:val="24"/>
+          <w:szCs w:val="24"/>
+        </w:rPr>
+      </w:pPr>
+    </w:p>
+    <w:p>
+      <w:pPr>
+        <w:spacing w:after="0" w:line="240" w:lineRule="auto"/>
+        <w:rPr>
+          <w:rFonts w:ascii="Times New Roman" w:eastAsia="Times New Roman" w:hAnsi="Times New Roman" w:cs="Times New Roman"/>
+          <w:sz w:val="24"/>
+          <w:szCs w:val="24"/>
+        </w:rPr>
+      </w:pPr>
+    </w:p>
+    <w:p>
+      <w:pPr>
+        <w:spacing w:after="0" w:line="240" w:lineRule="auto"/>
+        <w:rPr>
+          <w:rFonts w:ascii="Times New Roman" w:eastAsia="Times New Roman" w:hAnsi="Times New Roman" w:cs="Times New Roman"/>
+          <w:sz w:val="24"/>
+          <w:szCs w:val="24"/>
+        </w:rPr>
+      </w:pPr>
+      <w:r>
+        <w:rPr>
+          <w:rFonts w:ascii="Times New Roman" w:eastAsia="Times New Roman" w:hAnsi="Times New Roman" w:cs="Times New Roman"/>
+          <w:sz w:val="24"/>
+          <w:szCs w:val="24"/>
+        </w:rPr>
+        <w:t>AFTER BREAK</w:t>
+      </w:r>
+    </w:p>
+    <w:p>
+      <w:pPr>
+        <w:pStyle w:val="ListParagraph"/>
+        <w:numPr>
+          <w:ilvl w:val="0"/>
+          <w:numId w:val="2"/>
+        </w:numPr>
+        <w:spacing w:after="0" w:line="240" w:lineRule="auto"/>
+      </w:pPr>
+      <w:r>
+        <w:t>Item_Detail.xml</w:t>
+      </w:r>
+    </w:p>
+    <w:p>
+      <w:pPr>
+        <w:pStyle w:val="ListParagraph"/>
+        <w:numPr>
+          <w:ilvl w:val="0"/>
+          <w:numId w:val="2"/>
+        </w:numPr>
+        <w:spacing w:after="0" w:line="240" w:lineRule="auto"/>
+      </w:pPr>
+      <w:proofErr w:type="spellStart"/>
+      <w:r>
+        <w:t>List_Fragment</w:t>
+      </w:r>
+      <w:proofErr w:type="spellEnd"/>
+    </w:p>
+    <w:p>
+      <w:pPr>
+        <w:pStyle w:val="ListParagraph"/>
+        <w:numPr>
+          <w:ilvl w:val="0"/>
+          <w:numId w:val="2"/>
+        </w:numPr>
+        <w:spacing w:after="0" w:line="240" w:lineRule="auto"/>
+      </w:pPr>
+      <w:proofErr w:type="spellStart"/>
+      <w:r>
+        <w:t>Detail_Fragment</w:t>
+      </w:r>
+      <w:proofErr w:type="spellEnd"/>
+    </w:p>
+    <w:p>
+      <w:pPr>
+        <w:spacing w:after="0" w:line="240" w:lineRule="auto"/>
+      </w:pPr>
+    </w:p>
+    <w:p>
+      <w:pPr>
+        <w:spacing w:after="0" w:line="240" w:lineRule="auto"/>
+      </w:pPr>
+      <w:proofErr w:type="spellStart"/>
+      <w:r>
+        <w:t>Scrollview</w:t>
+      </w:r>
+      <w:proofErr w:type="spellEnd"/>
+    </w:p>
+    <w:p>
+      <w:pPr>
+        <w:spacing w:after="0" w:line="240" w:lineRule="auto"/>
+      </w:pPr>
+      <w:r>
+        <w:tab/>
+        <w:t>Name, availability, pic, details</w:t>
+      </w:r>
+    </w:p>
+    <w:p>
+      <w:pPr>
+        <w:spacing w:after="0" w:line="240" w:lineRule="auto"/>
+      </w:pPr>
+      <w:r>
+        <w:tab/>
+      </w:r>
+      <w:r>
+        <w:tab/>
+        <w:t>Id</w:t>
+      </w:r>
+    </w:p>
+    <w:p>
+      <w:pPr>
+        <w:spacing w:after="0" w:line="240" w:lineRule="auto"/>
+      </w:pPr>
+      <w:r>
+        <w:tab/>
+      </w:r>
+      <w:r>
+        <w:tab/>
+        <w:t>Name</w:t>
+      </w:r>
+    </w:p>
+    <w:p>
+      <w:pPr>
+        <w:spacing w:after="0" w:line="240" w:lineRule="auto"/>
+      </w:pPr>
+      <w:r>
+        <w:tab/>
+      </w:r>
+      <w:r>
+        <w:tab/>
+        <w:t>Status</w:t>
+      </w:r>
+    </w:p>
+    <w:p>
+      <w:pPr>
+        <w:spacing w:after="0" w:line="240" w:lineRule="auto"/>
+      </w:pPr>
+      <w:r>
+        <w:tab/>
+      </w:r>
+      <w:r>
+        <w:tab/>
+        <w:t>Details</w:t>
+      </w:r>
+    </w:p>
+    <w:p>
+      <w:pPr>
+        <w:spacing w:after="0" w:line="240" w:lineRule="auto"/>
+      </w:pPr>
+      <w:r>
+        <w:tab/>
+      </w:r>
+      <w:r>
+        <w:tab/>
+        <w:t>Rehoming fee</w:t>
+      </w:r>
+    </w:p>
+    <w:p>
+      <w:pPr>
+        <w:spacing w:after="0" w:line="240" w:lineRule="auto"/>
+      </w:pPr>
+      <w:r>
+        <w:tab/>
+        <w:t>Put in a class, Pet</w:t>
       </w:r>
       <w:bookmarkStart w:id="0" w:name="_GoBack"/>
       <w:bookmarkEnd w:id="0"/>
@@ -152,6 +524,92 @@
 <file path=word/numbering.xml><?xml version="1.0" encoding="utf-8"?>
 <w:numbering xmlns:wpc="http://schemas.microsoft.com/office/word/2010/wordprocessingCanvas" xmlns:mc="http://schemas.openxmlformats.org/markup-compatibility/2006" xmlns:o="urn:schemas-microsoft-com:office:office" xmlns:r="http://schemas.openxmlformats.org/officeDocument/2006/relationships" xmlns:m="http://schemas.openxmlformats.org/officeDocument/2006/math" xmlns:v="urn:schemas-microsoft-com:vml" xmlns:wp14="http://schemas.microsoft.com/office/word/2010/wordprocessingDrawing" xmlns:wp="http://schemas.openxmlformats.org/drawingml/2006/wordprocessingDrawing" xmlns:w10="urn:schemas-microsoft-com:office:word" xmlns:w="http://schemas.openxmlformats.org/wordprocessingml/2006/main" xmlns:w14="http://schemas.microsoft.com/office/word/2010/wordml" xmlns:w15="http://schemas.microsoft.com/office/word/2012/wordml" xmlns:wpg="http://schemas.microsoft.com/office/word/2010/wordprocessingGroup" xmlns:wpi="http://schemas.microsoft.com/office/word/2010/wordprocessingInk" xmlns:wne="http://schemas.microsoft.com/office/word/2006/wordml" xmlns:wps="http://schemas.microsoft.com/office/word/2010/wordprocessingShape" mc:Ignorable="w14 w15 wp14">
   <w:abstractNum w:abstractNumId="0" w15:restartNumberingAfterBreak="0">
+    <w:nsid w:val="558F1E5E"/>
+    <w:multiLevelType w:val="hybridMultilevel"/>
+    <w:tmpl w:val="88187C02"/>
+    <w:lvl w:ilvl="0" w:tplc="0409000F">
+      <w:start w:val="1"/>
+      <w:numFmt w:val="decimal"/>
+      <w:lvlText w:val="%1."/>
+      <w:lvlJc w:val="left"/>
+      <w:pPr>
+        <w:ind w:left="720" w:hanging="360"/>
+      </w:pPr>
+    </w:lvl>
+    <w:lvl w:ilvl="1" w:tplc="04090019" w:tentative="1">
+      <w:start w:val="1"/>
+      <w:numFmt w:val="lowerLetter"/>
+      <w:lvlText w:val="%2."/>
+      <w:lvlJc w:val="left"/>
+      <w:pPr>
+        <w:ind w:left="1440" w:hanging="360"/>
+      </w:pPr>
+    </w:lvl>
+    <w:lvl w:ilvl="2" w:tplc="0409001B" w:tentative="1">
+      <w:start w:val="1"/>
+      <w:numFmt w:val="lowerRoman"/>
+      <w:lvlText w:val="%3."/>
+      <w:lvlJc w:val="right"/>
+      <w:pPr>
+        <w:ind w:left="2160" w:hanging="180"/>
+      </w:pPr>
+    </w:lvl>
+    <w:lvl w:ilvl="3" w:tplc="0409000F" w:tentative="1">
+      <w:start w:val="1"/>
+      <w:numFmt w:val="decimal"/>
+      <w:lvlText w:val="%4."/>
+      <w:lvlJc w:val="left"/>
+      <w:pPr>
+        <w:ind w:left="2880" w:hanging="360"/>
+      </w:pPr>
+    </w:lvl>
+    <w:lvl w:ilvl="4" w:tplc="04090019" w:tentative="1">
+      <w:start w:val="1"/>
+      <w:numFmt w:val="lowerLetter"/>
+      <w:lvlText w:val="%5."/>
+      <w:lvlJc w:val="left"/>
+      <w:pPr>
+        <w:ind w:left="3600" w:hanging="360"/>
+      </w:pPr>
+    </w:lvl>
+    <w:lvl w:ilvl="5" w:tplc="0409001B" w:tentative="1">
+      <w:start w:val="1"/>
+      <w:numFmt w:val="lowerRoman"/>
+      <w:lvlText w:val="%6."/>
+      <w:lvlJc w:val="right"/>
+      <w:pPr>
+        <w:ind w:left="4320" w:hanging="180"/>
+      </w:pPr>
+    </w:lvl>
+    <w:lvl w:ilvl="6" w:tplc="0409000F" w:tentative="1">
+      <w:start w:val="1"/>
+      <w:numFmt w:val="decimal"/>
+      <w:lvlText w:val="%7."/>
+      <w:lvlJc w:val="left"/>
+      <w:pPr>
+        <w:ind w:left="5040" w:hanging="360"/>
+      </w:pPr>
+    </w:lvl>
+    <w:lvl w:ilvl="7" w:tplc="04090019" w:tentative="1">
+      <w:start w:val="1"/>
+      <w:numFmt w:val="lowerLetter"/>
+      <w:lvlText w:val="%8."/>
+      <w:lvlJc w:val="left"/>
+      <w:pPr>
+        <w:ind w:left="5760" w:hanging="360"/>
+      </w:pPr>
+    </w:lvl>
+    <w:lvl w:ilvl="8" w:tplc="0409001B" w:tentative="1">
+      <w:start w:val="1"/>
+      <w:numFmt w:val="lowerRoman"/>
+      <w:lvlText w:val="%9."/>
+      <w:lvlJc w:val="right"/>
+      <w:pPr>
+        <w:ind w:left="6480" w:hanging="180"/>
+      </w:pPr>
+    </w:lvl>
+  </w:abstractNum>
+  <w:abstractNum w:abstractNumId="1" w15:restartNumberingAfterBreak="0">
     <w:nsid w:val="6DF47968"/>
     <w:multiLevelType w:val="hybridMultilevel"/>
     <w:tmpl w:val="A678EA3E"/>
@@ -238,6 +696,9 @@
     </w:lvl>
   </w:abstractNum>
   <w:num w:numId="1">
+    <w:abstractNumId w:val="1"/>
+  </w:num>
+  <w:num w:numId="2">
     <w:abstractNumId w:val="0"/>
   </w:num>
 </w:numbering>

</xml_diff>